<commit_message>
allowed user to add a new row to an excel sheet
</commit_message>
<xml_diff>
--- a/edited_resume.docx
+++ b/edited_resume.docx
@@ -229,7 +229,15 @@
           <w:sz w:val="18"/>
           <w:szCs w:val="18"/>
         </w:rPr>
-        <w:t>Self-sufficient</w:t>
+        <w:t>Self-</w:t>
+      </w:r>
+      <w:r>
+        <w:rPr>
+          <w:rFonts w:ascii="Century Gothic" w:eastAsia="Century Gothic" w:hAnsi="Century Gothic" w:cs="Century Gothic"/>
+          <w:sz w:val="18"/>
+          <w:szCs w:val="18"/>
+        </w:rPr>
+        <w:t>disciplined</w:t>
       </w:r>
       <w:r>
         <w:rPr>

</xml_diff>